<commit_message>
The tried out solution after 1st submission are committed
</commit_message>
<xml_diff>
--- a/Question_3/Solution attempt.docx
+++ b/Question_3/Solution attempt.docx
@@ -317,7 +317,1254 @@
     </w:p>
     <w:p>
       <w:pPr>
-        <w:spacing w:after="0" w:line="240" w:lineRule="auto"/>
+        <w:pBdr>
+          <w:bottom w:val="single" w:sz="6" w:space="1" w:color="auto"/>
+        </w:pBdr>
+        <w:spacing w:after="0" w:line="240" w:lineRule="auto"/>
+        <w:rPr>
+          <w:rFonts w:ascii="Arial" w:eastAsia="Times New Roman" w:hAnsi="Arial" w:cs="Arial"/>
+          <w:color w:val="000000"/>
+          <w:kern w:val="0"/>
+          <w:lang w:eastAsia="en-IN"/>
+          <w14:ligatures w14:val="none"/>
+        </w:rPr>
+      </w:pPr>
+    </w:p>
+    <w:p>
+      <w:pPr>
+        <w:spacing w:after="0" w:line="240" w:lineRule="auto"/>
+        <w:rPr>
+          <w:rFonts w:ascii="Arial" w:eastAsia="Times New Roman" w:hAnsi="Arial" w:cs="Arial"/>
+          <w:color w:val="000000"/>
+          <w:kern w:val="0"/>
+          <w:lang w:eastAsia="en-IN"/>
+          <w14:ligatures w14:val="none"/>
+        </w:rPr>
+      </w:pPr>
+    </w:p>
+    <w:p>
+      <w:pPr>
+        <w:spacing w:after="0" w:line="240" w:lineRule="auto"/>
+        <w:rPr>
+          <w:rFonts w:ascii="Arial" w:eastAsia="Times New Roman" w:hAnsi="Arial" w:cs="Arial"/>
+          <w:color w:val="000000"/>
+          <w:kern w:val="0"/>
+          <w:lang w:eastAsia="en-IN"/>
+          <w14:ligatures w14:val="none"/>
+        </w:rPr>
+      </w:pPr>
+      <w:r>
+        <w:rPr>
+          <w:rFonts w:ascii="Arial" w:eastAsia="Times New Roman" w:hAnsi="Arial" w:cs="Arial"/>
+          <w:color w:val="000000"/>
+          <w:kern w:val="0"/>
+          <w:lang w:eastAsia="en-IN"/>
+          <w14:ligatures w14:val="none"/>
+        </w:rPr>
+        <w:t xml:space="preserve">The steps I </w:t>
+      </w:r>
+      <w:r>
+        <w:rPr>
+          <w:rFonts w:ascii="Arial" w:eastAsia="Times New Roman" w:hAnsi="Arial" w:cs="Arial"/>
+          <w:color w:val="000000"/>
+          <w:kern w:val="0"/>
+          <w:lang w:eastAsia="en-IN"/>
+          <w14:ligatures w14:val="none"/>
+        </w:rPr>
+        <w:t>took up to understand the problem statement!</w:t>
+      </w:r>
+    </w:p>
+    <w:p>
+      <w:pPr>
+        <w:spacing w:after="0" w:line="240" w:lineRule="auto"/>
+        <w:rPr>
+          <w:rFonts w:ascii="Arial" w:eastAsia="Times New Roman" w:hAnsi="Arial" w:cs="Arial"/>
+          <w:color w:val="000000"/>
+          <w:kern w:val="0"/>
+          <w:lang w:eastAsia="en-IN"/>
+          <w14:ligatures w14:val="none"/>
+        </w:rPr>
+      </w:pPr>
+    </w:p>
+    <w:p>
+      <w:pPr>
+        <w:pStyle w:val="ListParagraph"/>
+        <w:numPr>
+          <w:ilvl w:val="0"/>
+          <w:numId w:val="4"/>
+        </w:numPr>
+        <w:spacing w:after="0" w:line="240" w:lineRule="auto"/>
+        <w:rPr>
+          <w:rFonts w:ascii="Arial" w:eastAsia="Times New Roman" w:hAnsi="Arial" w:cs="Arial"/>
+          <w:color w:val="000000"/>
+          <w:kern w:val="0"/>
+          <w:lang w:eastAsia="en-IN"/>
+          <w14:ligatures w14:val="none"/>
+        </w:rPr>
+      </w:pPr>
+      <w:r>
+        <w:rPr>
+          <w:rFonts w:ascii="Arial" w:eastAsia="Times New Roman" w:hAnsi="Arial" w:cs="Arial"/>
+          <w:color w:val="000000"/>
+          <w:kern w:val="0"/>
+          <w:lang w:eastAsia="en-IN"/>
+          <w14:ligatures w14:val="none"/>
+        </w:rPr>
+        <w:t>Firstly, as Machine Learning all together was a new challenge for me, I started off by understanding what exactly machine learning is, why is it used, how the process is done etc.</w:t>
+      </w:r>
+    </w:p>
+    <w:p>
+      <w:pPr>
+        <w:pStyle w:val="ListParagraph"/>
+        <w:numPr>
+          <w:ilvl w:val="0"/>
+          <w:numId w:val="4"/>
+        </w:numPr>
+        <w:spacing w:after="0" w:line="240" w:lineRule="auto"/>
+        <w:rPr>
+          <w:rFonts w:ascii="Arial" w:eastAsia="Times New Roman" w:hAnsi="Arial" w:cs="Arial"/>
+          <w:color w:val="000000"/>
+          <w:kern w:val="0"/>
+          <w:lang w:eastAsia="en-IN"/>
+          <w14:ligatures w14:val="none"/>
+        </w:rPr>
+      </w:pPr>
+      <w:r>
+        <w:rPr>
+          <w:rFonts w:ascii="Arial" w:eastAsia="Times New Roman" w:hAnsi="Arial" w:cs="Arial"/>
+          <w:color w:val="000000"/>
+          <w:kern w:val="0"/>
+          <w:lang w:eastAsia="en-IN"/>
+          <w14:ligatures w14:val="none"/>
+        </w:rPr>
+        <w:t>Leaving behind all the complexity, ML is a way to be able to draw conclusion from data (a way of data analysis)</w:t>
+      </w:r>
+    </w:p>
+    <w:p>
+      <w:pPr>
+        <w:pStyle w:val="ListParagraph"/>
+        <w:numPr>
+          <w:ilvl w:val="0"/>
+          <w:numId w:val="4"/>
+        </w:numPr>
+        <w:spacing w:after="0" w:line="240" w:lineRule="auto"/>
+        <w:rPr>
+          <w:rFonts w:ascii="Arial" w:eastAsia="Times New Roman" w:hAnsi="Arial" w:cs="Arial"/>
+          <w:b/>
+          <w:bCs/>
+          <w:color w:val="000000"/>
+          <w:kern w:val="0"/>
+          <w:lang w:eastAsia="en-IN"/>
+          <w14:ligatures w14:val="none"/>
+        </w:rPr>
+      </w:pPr>
+      <w:r>
+        <w:rPr>
+          <w:rFonts w:ascii="Arial" w:eastAsia="Times New Roman" w:hAnsi="Arial" w:cs="Arial"/>
+          <w:color w:val="000000"/>
+          <w:kern w:val="0"/>
+          <w:lang w:eastAsia="en-IN"/>
+          <w14:ligatures w14:val="none"/>
+        </w:rPr>
+        <w:t xml:space="preserve">Let’s say we have been given few fields, e.g.- price and quantity of a commodity. We can easily predict that price increases with quantity, but this increase need not be linear. So what needs to be done here is </w:t>
+      </w:r>
+      <w:r>
+        <w:rPr>
+          <w:rFonts w:ascii="Arial" w:eastAsia="Times New Roman" w:hAnsi="Arial" w:cs="Arial"/>
+          <w:b/>
+          <w:bCs/>
+          <w:color w:val="000000"/>
+          <w:kern w:val="0"/>
+          <w:lang w:eastAsia="en-IN"/>
+          <w14:ligatures w14:val="none"/>
+        </w:rPr>
+        <w:t>find a pattern that explains how exactly they’re related, express that as a model and use the model for prediction of unknown data</w:t>
+      </w:r>
+      <w:r>
+        <w:rPr>
+          <w:rFonts w:ascii="Arial" w:eastAsia="Times New Roman" w:hAnsi="Arial" w:cs="Arial"/>
+          <w:b/>
+          <w:bCs/>
+          <w:color w:val="000000"/>
+          <w:kern w:val="0"/>
+          <w:lang w:eastAsia="en-IN"/>
+          <w14:ligatures w14:val="none"/>
+        </w:rPr>
+        <w:t>.</w:t>
+      </w:r>
+    </w:p>
+    <w:p>
+      <w:pPr>
+        <w:pStyle w:val="ListParagraph"/>
+        <w:numPr>
+          <w:ilvl w:val="0"/>
+          <w:numId w:val="4"/>
+        </w:numPr>
+        <w:spacing w:after="0" w:line="240" w:lineRule="auto"/>
+        <w:rPr>
+          <w:rFonts w:ascii="Arial" w:eastAsia="Times New Roman" w:hAnsi="Arial" w:cs="Arial"/>
+          <w:b/>
+          <w:bCs/>
+          <w:color w:val="000000"/>
+          <w:kern w:val="0"/>
+          <w:lang w:eastAsia="en-IN"/>
+          <w14:ligatures w14:val="none"/>
+        </w:rPr>
+      </w:pPr>
+      <w:r>
+        <w:rPr>
+          <w:rFonts w:ascii="Arial" w:eastAsia="Times New Roman" w:hAnsi="Arial" w:cs="Arial"/>
+          <w:color w:val="000000"/>
+          <w:kern w:val="0"/>
+          <w:lang w:eastAsia="en-IN"/>
+          <w14:ligatures w14:val="none"/>
+        </w:rPr>
+        <w:t>But the given dataset, there are parameters and much more permutation and combinations that will be difficult for us to carry forward</w:t>
+      </w:r>
+      <w:r>
+        <w:rPr>
+          <w:rFonts w:ascii="Arial" w:eastAsia="Times New Roman" w:hAnsi="Arial" w:cs="Arial"/>
+          <w:color w:val="000000"/>
+          <w:kern w:val="0"/>
+          <w:lang w:eastAsia="en-IN"/>
+          <w14:ligatures w14:val="none"/>
+        </w:rPr>
+        <w:t>, that is why we take computer’s help to figure out a pattern based on some rules that we set!</w:t>
+      </w:r>
+    </w:p>
+    <w:p>
+      <w:pPr>
+        <w:pStyle w:val="ListParagraph"/>
+        <w:spacing w:after="0" w:line="240" w:lineRule="auto"/>
+        <w:rPr>
+          <w:rFonts w:ascii="Arial" w:eastAsia="Times New Roman" w:hAnsi="Arial" w:cs="Arial"/>
+          <w:color w:val="000000"/>
+          <w:kern w:val="0"/>
+          <w:lang w:eastAsia="en-IN"/>
+          <w14:ligatures w14:val="none"/>
+        </w:rPr>
+      </w:pPr>
+    </w:p>
+    <w:p>
+      <w:pPr>
+        <w:pStyle w:val="ListParagraph"/>
+        <w:spacing w:after="0" w:line="240" w:lineRule="auto"/>
+        <w:rPr>
+          <w:rFonts w:ascii="Arial" w:eastAsia="Times New Roman" w:hAnsi="Arial" w:cs="Arial"/>
+          <w:b/>
+          <w:bCs/>
+          <w:color w:val="000000"/>
+          <w:kern w:val="0"/>
+          <w:lang w:eastAsia="en-IN"/>
+          <w14:ligatures w14:val="none"/>
+        </w:rPr>
+      </w:pPr>
+    </w:p>
+    <w:p>
+      <w:pPr>
+        <w:pStyle w:val="ListParagraph"/>
+        <w:numPr>
+          <w:ilvl w:val="0"/>
+          <w:numId w:val="4"/>
+        </w:numPr>
+        <w:spacing w:after="0" w:line="240" w:lineRule="auto"/>
+        <w:rPr>
+          <w:rFonts w:ascii="Arial" w:eastAsia="Times New Roman" w:hAnsi="Arial" w:cs="Arial"/>
+          <w:color w:val="000000"/>
+          <w:kern w:val="0"/>
+          <w:lang w:eastAsia="en-IN"/>
+          <w14:ligatures w14:val="none"/>
+        </w:rPr>
+      </w:pPr>
+      <w:r>
+        <w:rPr>
+          <w:rFonts w:ascii="Arial" w:eastAsia="Times New Roman" w:hAnsi="Arial" w:cs="Arial"/>
+          <w:color w:val="000000"/>
+          <w:kern w:val="0"/>
+          <w:lang w:eastAsia="en-IN"/>
+          <w14:ligatures w14:val="none"/>
+        </w:rPr>
+        <w:t>step 1 - conduct exploratory data analysis to identify crucial features utilised in the project.</w:t>
+      </w:r>
+    </w:p>
+    <w:p>
+      <w:pPr>
+        <w:pStyle w:val="ListParagraph"/>
+        <w:numPr>
+          <w:ilvl w:val="0"/>
+          <w:numId w:val="5"/>
+        </w:numPr>
+        <w:spacing w:after="0" w:line="240" w:lineRule="auto"/>
+        <w:rPr>
+          <w:rFonts w:ascii="Arial" w:eastAsia="Times New Roman" w:hAnsi="Arial" w:cs="Arial"/>
+          <w:color w:val="000000"/>
+          <w:kern w:val="0"/>
+          <w:lang w:eastAsia="en-IN"/>
+          <w14:ligatures w14:val="none"/>
+        </w:rPr>
+      </w:pPr>
+      <w:r>
+        <w:rPr>
+          <w:rFonts w:ascii="Arial" w:eastAsia="Times New Roman" w:hAnsi="Arial" w:cs="Arial"/>
+          <w:color w:val="000000"/>
+          <w:kern w:val="0"/>
+          <w:lang w:eastAsia="en-IN"/>
+          <w14:ligatures w14:val="none"/>
+        </w:rPr>
+        <w:t xml:space="preserve">Step 1 is to identify fields like vehicleType, brand, kilometre etc, which may pay an important role in solving the objective </w:t>
+      </w:r>
+      <w:r>
+        <w:rPr>
+          <w:rFonts w:ascii="Arial" w:eastAsia="Times New Roman" w:hAnsi="Arial" w:cs="Arial"/>
+          <w:b/>
+          <w:bCs/>
+          <w:color w:val="000000"/>
+          <w:kern w:val="0"/>
+          <w:lang w:eastAsia="en-IN"/>
+          <w14:ligatures w14:val="none"/>
+        </w:rPr>
+        <w:t>[The objective is to provide accurate quotations to customers on the price to offer for the purchase of their used cars]</w:t>
+      </w:r>
+      <w:r>
+        <w:rPr>
+          <w:rFonts w:ascii="Arial" w:eastAsia="Times New Roman" w:hAnsi="Arial" w:cs="Arial"/>
+          <w:b/>
+          <w:bCs/>
+          <w:color w:val="000000"/>
+          <w:kern w:val="0"/>
+          <w:lang w:eastAsia="en-IN"/>
+          <w14:ligatures w14:val="none"/>
+        </w:rPr>
+        <w:t xml:space="preserve"> </w:t>
+      </w:r>
+      <w:r>
+        <w:rPr>
+          <w:rFonts w:ascii="Arial" w:eastAsia="Times New Roman" w:hAnsi="Arial" w:cs="Arial"/>
+          <w:color w:val="000000"/>
+          <w:kern w:val="0"/>
+          <w:lang w:eastAsia="en-IN"/>
+          <w14:ligatures w14:val="none"/>
+        </w:rPr>
+        <w:t xml:space="preserve">i.e., </w:t>
+      </w:r>
+      <w:r>
+        <w:rPr>
+          <w:rFonts w:ascii="Arial" w:eastAsia="Times New Roman" w:hAnsi="Arial" w:cs="Arial"/>
+          <w:color w:val="000000"/>
+          <w:kern w:val="0"/>
+          <w:lang w:eastAsia="en-IN"/>
+          <w14:ligatures w14:val="none"/>
+        </w:rPr>
+        <w:t>Used car as in....2nd hand car</w:t>
+      </w:r>
+      <w:r>
+        <w:rPr>
+          <w:rFonts w:ascii="Arial" w:eastAsia="Times New Roman" w:hAnsi="Arial" w:cs="Arial"/>
+          <w:color w:val="000000"/>
+          <w:kern w:val="0"/>
+          <w:lang w:eastAsia="en-IN"/>
+          <w14:ligatures w14:val="none"/>
+        </w:rPr>
+        <w:t xml:space="preserve">. </w:t>
+      </w:r>
+      <w:r>
+        <w:rPr>
+          <w:rFonts w:ascii="Arial" w:eastAsia="Times New Roman" w:hAnsi="Arial" w:cs="Arial"/>
+          <w:color w:val="000000"/>
+          <w:kern w:val="0"/>
+          <w:lang w:eastAsia="en-IN"/>
+          <w14:ligatures w14:val="none"/>
+        </w:rPr>
+        <w:t>We need to analyse different features with keeping price as the dependent variable and conduct analysis</w:t>
+      </w:r>
+      <w:r>
+        <w:rPr>
+          <w:rFonts w:ascii="Arial" w:eastAsia="Times New Roman" w:hAnsi="Arial" w:cs="Arial"/>
+          <w:color w:val="000000"/>
+          <w:kern w:val="0"/>
+          <w:lang w:eastAsia="en-IN"/>
+          <w14:ligatures w14:val="none"/>
+        </w:rPr>
+        <w:t>.</w:t>
+      </w:r>
+    </w:p>
+    <w:p>
+      <w:pPr>
+        <w:spacing w:after="0" w:line="240" w:lineRule="auto"/>
+        <w:rPr>
+          <w:rFonts w:ascii="Arial" w:eastAsia="Times New Roman" w:hAnsi="Arial" w:cs="Arial"/>
+          <w:color w:val="000000"/>
+          <w:kern w:val="0"/>
+          <w:lang w:eastAsia="en-IN"/>
+          <w14:ligatures w14:val="none"/>
+        </w:rPr>
+      </w:pPr>
+    </w:p>
+    <w:p>
+      <w:pPr>
+        <w:spacing w:after="0" w:line="240" w:lineRule="auto"/>
+        <w:rPr>
+          <w:rFonts w:ascii="Arial" w:eastAsia="Times New Roman" w:hAnsi="Arial" w:cs="Arial"/>
+          <w:color w:val="000000"/>
+          <w:kern w:val="0"/>
+          <w:lang w:eastAsia="en-IN"/>
+          <w14:ligatures w14:val="none"/>
+        </w:rPr>
+      </w:pPr>
+    </w:p>
+    <w:p>
+      <w:pPr>
+        <w:spacing w:after="0" w:line="240" w:lineRule="auto"/>
+        <w:rPr>
+          <w:rFonts w:ascii="Arial" w:eastAsia="Times New Roman" w:hAnsi="Arial" w:cs="Arial"/>
+          <w:color w:val="000000"/>
+          <w:kern w:val="0"/>
+          <w:lang w:eastAsia="en-IN"/>
+          <w14:ligatures w14:val="none"/>
+        </w:rPr>
+      </w:pPr>
+      <w:hyperlink r:id="rId5" w:history="1">
+        <w:r>
+          <w:rPr>
+            <w:rStyle w:val="Hyperlink"/>
+            <w:rFonts w:ascii="Arial" w:eastAsia="Times New Roman" w:hAnsi="Arial" w:cs="Arial"/>
+            <w:kern w:val="0"/>
+            <w:lang w:eastAsia="en-IN"/>
+            <w14:ligatures w14:val="none"/>
+          </w:rPr>
+          <w:t>https://colab.research.google.com/drive/1mRQsGEgkopliFOCArdplLiIypv-BXlBu?usp=sharing</w:t>
+        </w:r>
+      </w:hyperlink>
+    </w:p>
+    <w:p>
+      <w:pPr>
+        <w:spacing w:after="0" w:line="240" w:lineRule="auto"/>
+        <w:rPr>
+          <w:rFonts w:ascii="Arial" w:eastAsia="Times New Roman" w:hAnsi="Arial" w:cs="Arial"/>
+          <w:color w:val="000000"/>
+          <w:kern w:val="0"/>
+          <w:lang w:eastAsia="en-IN"/>
+          <w14:ligatures w14:val="none"/>
+        </w:rPr>
+      </w:pPr>
+    </w:p>
+    <w:p>
+      <w:pPr>
+        <w:spacing w:after="0" w:line="240" w:lineRule="auto"/>
+        <w:rPr>
+          <w:rFonts w:ascii="Arial" w:eastAsia="Times New Roman" w:hAnsi="Arial" w:cs="Arial"/>
+          <w:color w:val="000000"/>
+          <w:kern w:val="0"/>
+          <w:lang w:eastAsia="en-IN"/>
+          <w14:ligatures w14:val="none"/>
+        </w:rPr>
+      </w:pPr>
+      <w:r>
+        <w:rPr>
+          <w:rFonts w:ascii="Arial" w:eastAsia="Times New Roman" w:hAnsi="Arial" w:cs="Arial"/>
+          <w:color w:val="000000"/>
+          <w:kern w:val="0"/>
+          <w:lang w:eastAsia="en-IN"/>
+          <w14:ligatures w14:val="none"/>
+        </w:rPr>
+        <w:t>has the solution for my trial</w:t>
+      </w:r>
+    </w:p>
+    <w:p>
+      <w:pPr>
+        <w:spacing w:after="0" w:line="240" w:lineRule="auto"/>
+        <w:rPr>
+          <w:rFonts w:ascii="Arial" w:eastAsia="Times New Roman" w:hAnsi="Arial" w:cs="Arial"/>
+          <w:color w:val="000000"/>
+          <w:kern w:val="0"/>
+          <w:lang w:eastAsia="en-IN"/>
+          <w14:ligatures w14:val="none"/>
+        </w:rPr>
+      </w:pPr>
+    </w:p>
+    <w:p>
+      <w:pPr>
+        <w:spacing w:after="0" w:line="240" w:lineRule="auto"/>
+        <w:rPr>
+          <w:rFonts w:ascii="Arial" w:eastAsia="Times New Roman" w:hAnsi="Arial" w:cs="Arial"/>
+          <w:color w:val="000000"/>
+          <w:kern w:val="0"/>
+          <w:lang w:eastAsia="en-IN"/>
+          <w14:ligatures w14:val="none"/>
+        </w:rPr>
+      </w:pPr>
+      <w:r>
+        <w:rPr>
+          <w:rFonts w:ascii="Arial" w:eastAsia="Times New Roman" w:hAnsi="Arial" w:cs="Arial"/>
+          <w:color w:val="000000"/>
+          <w:kern w:val="0"/>
+          <w:lang w:eastAsia="en-IN"/>
+          <w14:ligatures w14:val="none"/>
+        </w:rPr>
+        <w:t>I came across the concept of linear regression where we plot our dependent variable (price) on the y-axis against the independent variables.</w:t>
+      </w:r>
+    </w:p>
+    <w:p>
+      <w:pPr>
+        <w:spacing w:after="0" w:line="240" w:lineRule="auto"/>
+        <w:rPr>
+          <w:rFonts w:ascii="Arial" w:eastAsia="Times New Roman" w:hAnsi="Arial" w:cs="Arial"/>
+          <w:color w:val="000000"/>
+          <w:kern w:val="0"/>
+          <w:lang w:eastAsia="en-IN"/>
+          <w14:ligatures w14:val="none"/>
+        </w:rPr>
+      </w:pPr>
+      <w:r>
+        <w:rPr>
+          <w:rFonts w:ascii="Arial" w:eastAsia="Times New Roman" w:hAnsi="Arial" w:cs="Arial"/>
+          <w:color w:val="000000"/>
+          <w:kern w:val="0"/>
+          <w:lang w:eastAsia="en-IN"/>
+          <w14:ligatures w14:val="none"/>
+        </w:rPr>
+        <w:t xml:space="preserve">Here the independent variable can be brand, model, kilometre, </w:t>
+      </w:r>
+      <w:proofErr w:type="spellStart"/>
+      <w:r>
+        <w:rPr>
+          <w:rFonts w:ascii="Arial" w:eastAsia="Times New Roman" w:hAnsi="Arial" w:cs="Arial"/>
+          <w:color w:val="000000"/>
+          <w:kern w:val="0"/>
+          <w:lang w:eastAsia="en-IN"/>
+          <w14:ligatures w14:val="none"/>
+        </w:rPr>
+        <w:t>yearOfRegistration</w:t>
+      </w:r>
+      <w:proofErr w:type="spellEnd"/>
+      <w:r>
+        <w:rPr>
+          <w:rFonts w:ascii="Arial" w:eastAsia="Times New Roman" w:hAnsi="Arial" w:cs="Arial"/>
+          <w:color w:val="000000"/>
+          <w:kern w:val="0"/>
+          <w:lang w:eastAsia="en-IN"/>
+          <w14:ligatures w14:val="none"/>
+        </w:rPr>
+        <w:t>, vehicleType etc</w:t>
+      </w:r>
+    </w:p>
+    <w:p>
+      <w:pPr>
+        <w:spacing w:after="0" w:line="240" w:lineRule="auto"/>
+        <w:rPr>
+          <w:rFonts w:ascii="Arial" w:eastAsia="Times New Roman" w:hAnsi="Arial" w:cs="Arial"/>
+          <w:color w:val="000000"/>
+          <w:kern w:val="0"/>
+          <w:lang w:eastAsia="en-IN"/>
+          <w14:ligatures w14:val="none"/>
+        </w:rPr>
+      </w:pPr>
+      <w:r>
+        <w:rPr>
+          <w:rFonts w:ascii="Arial" w:eastAsia="Times New Roman" w:hAnsi="Arial" w:cs="Arial"/>
+          <w:color w:val="000000"/>
+          <w:kern w:val="0"/>
+          <w:lang w:eastAsia="en-IN"/>
+          <w14:ligatures w14:val="none"/>
+        </w:rPr>
+        <w:t xml:space="preserve">Based on these points the quotation can be calculated. </w:t>
+      </w:r>
+    </w:p>
+    <w:p>
+      <w:pPr>
+        <w:spacing w:after="0" w:line="240" w:lineRule="auto"/>
+        <w:rPr>
+          <w:rFonts w:ascii="Arial" w:eastAsia="Times New Roman" w:hAnsi="Arial" w:cs="Arial"/>
+          <w:color w:val="000000"/>
+          <w:kern w:val="0"/>
+          <w:lang w:eastAsia="en-IN"/>
+          <w14:ligatures w14:val="none"/>
+        </w:rPr>
+      </w:pPr>
+      <w:r>
+        <w:rPr>
+          <w:rFonts w:ascii="Arial" w:eastAsia="Times New Roman" w:hAnsi="Arial" w:cs="Arial"/>
+          <w:color w:val="000000"/>
+          <w:kern w:val="0"/>
+          <w:lang w:eastAsia="en-IN"/>
+          <w14:ligatures w14:val="none"/>
+        </w:rPr>
+        <w:t>But the drawback of linear regression model is that we can plot against only 2 numerical values and here as we can see there are many string data type based attributes, so plotting the graph dint give accurate results.</w:t>
+      </w:r>
+    </w:p>
+    <w:p>
+      <w:pPr>
+        <w:spacing w:after="0" w:line="240" w:lineRule="auto"/>
+        <w:rPr>
+          <w:rFonts w:ascii="Arial" w:eastAsia="Times New Roman" w:hAnsi="Arial" w:cs="Arial"/>
+          <w:color w:val="000000"/>
+          <w:kern w:val="0"/>
+          <w:lang w:eastAsia="en-IN"/>
+          <w14:ligatures w14:val="none"/>
+        </w:rPr>
+      </w:pPr>
+    </w:p>
+    <w:p>
+      <w:pPr>
+        <w:spacing w:after="0" w:line="240" w:lineRule="auto"/>
+        <w:rPr>
+          <w:rFonts w:ascii="Arial" w:eastAsia="Times New Roman" w:hAnsi="Arial" w:cs="Arial"/>
+          <w:color w:val="000000"/>
+          <w:kern w:val="0"/>
+          <w:lang w:eastAsia="en-IN"/>
+          <w14:ligatures w14:val="none"/>
+        </w:rPr>
+      </w:pPr>
+      <w:r>
+        <w:rPr>
+          <w:rFonts w:ascii="Arial" w:eastAsia="Times New Roman" w:hAnsi="Arial" w:cs="Arial"/>
+          <w:color w:val="000000"/>
+          <w:kern w:val="0"/>
+          <w:lang w:eastAsia="en-IN"/>
+          <w14:ligatures w14:val="none"/>
+        </w:rPr>
+        <w:t>During linear regression we get a plot something similar to this</w:t>
+      </w:r>
+    </w:p>
+    <w:p>
+      <w:pPr>
+        <w:spacing w:after="0" w:line="240" w:lineRule="auto"/>
+        <w:rPr>
+          <w:rFonts w:ascii="Arial" w:eastAsia="Times New Roman" w:hAnsi="Arial" w:cs="Arial"/>
+          <w:color w:val="000000"/>
+          <w:kern w:val="0"/>
+          <w:lang w:eastAsia="en-IN"/>
+          <w14:ligatures w14:val="none"/>
+        </w:rPr>
+      </w:pPr>
+    </w:p>
+    <w:p>
+      <w:pPr>
+        <w:spacing w:after="0" w:line="240" w:lineRule="auto"/>
+        <w:rPr>
+          <w:rFonts w:ascii="Arial" w:eastAsia="Times New Roman" w:hAnsi="Arial" w:cs="Arial"/>
+          <w:color w:val="000000"/>
+          <w:kern w:val="0"/>
+          <w:lang w:eastAsia="en-IN"/>
+          <w14:ligatures w14:val="none"/>
+        </w:rPr>
+      </w:pPr>
+      <w:r>
+        <w:rPr>
+          <w:rFonts w:ascii="Arial" w:eastAsia="Times New Roman" w:hAnsi="Arial" w:cs="Arial"/>
+          <w:noProof/>
+          <w:color w:val="000000"/>
+          <w:kern w:val="0"/>
+          <w:lang w:eastAsia="en-IN"/>
+          <w14:ligatures w14:val="none"/>
+        </w:rPr>
+        <w:drawing>
+          <wp:inline distT="0" distB="0" distL="0" distR="0" wp14:anchorId="443E0366" wp14:editId="3658C1D3">
+            <wp:extent cx="2188979" cy="2076450"/>
+            <wp:effectExtent l="0" t="0" r="1905" b="0"/>
+            <wp:docPr id="1" name="Picture 1"/>
+            <wp:cNvGraphicFramePr>
+              <a:graphicFrameLocks xmlns:a="http://schemas.openxmlformats.org/drawingml/2006/main" noChangeAspect="1"/>
+            </wp:cNvGraphicFramePr>
+            <a:graphic xmlns:a="http://schemas.openxmlformats.org/drawingml/2006/main">
+              <a:graphicData uri="http://schemas.openxmlformats.org/drawingml/2006/picture">
+                <pic:pic xmlns:pic="http://schemas.openxmlformats.org/drawingml/2006/picture">
+                  <pic:nvPicPr>
+                    <pic:cNvPr id="0" name="Picture 1"/>
+                    <pic:cNvPicPr>
+                      <a:picLocks noChangeAspect="1" noChangeArrowheads="1"/>
+                    </pic:cNvPicPr>
+                  </pic:nvPicPr>
+                  <pic:blipFill>
+                    <a:blip r:embed="rId6" cstate="print">
+                      <a:extLst>
+                        <a:ext uri="{28A0092B-C50C-407E-A947-70E740481C1C}">
+                          <a14:useLocalDpi xmlns:a14="http://schemas.microsoft.com/office/drawing/2010/main" val="0"/>
+                        </a:ext>
+                      </a:extLst>
+                    </a:blip>
+                    <a:srcRect/>
+                    <a:stretch>
+                      <a:fillRect/>
+                    </a:stretch>
+                  </pic:blipFill>
+                  <pic:spPr bwMode="auto">
+                    <a:xfrm>
+                      <a:off x="0" y="0"/>
+                      <a:ext cx="2198128" cy="2085128"/>
+                    </a:xfrm>
+                    <a:prstGeom prst="rect">
+                      <a:avLst/>
+                    </a:prstGeom>
+                    <a:noFill/>
+                    <a:ln>
+                      <a:noFill/>
+                    </a:ln>
+                  </pic:spPr>
+                </pic:pic>
+              </a:graphicData>
+            </a:graphic>
+          </wp:inline>
+        </w:drawing>
+      </w:r>
+    </w:p>
+    <w:p>
+      <w:pPr>
+        <w:spacing w:after="0" w:line="240" w:lineRule="auto"/>
+        <w:rPr>
+          <w:rFonts w:ascii="Arial" w:eastAsia="Times New Roman" w:hAnsi="Arial" w:cs="Arial"/>
+          <w:color w:val="000000"/>
+          <w:kern w:val="0"/>
+          <w:lang w:eastAsia="en-IN"/>
+          <w14:ligatures w14:val="none"/>
+        </w:rPr>
+      </w:pPr>
+      <w:r>
+        <w:rPr>
+          <w:rFonts w:ascii="Arial" w:eastAsia="Times New Roman" w:hAnsi="Arial" w:cs="Arial"/>
+          <w:color w:val="000000"/>
+          <w:kern w:val="0"/>
+          <w:lang w:eastAsia="en-IN"/>
+          <w14:ligatures w14:val="none"/>
+        </w:rPr>
+        <w:t>The points here are the data points</w:t>
+      </w:r>
+    </w:p>
+    <w:p>
+      <w:pPr>
+        <w:spacing w:after="0" w:line="240" w:lineRule="auto"/>
+        <w:rPr>
+          <w:rFonts w:ascii="Arial" w:eastAsia="Times New Roman" w:hAnsi="Arial" w:cs="Arial"/>
+          <w:color w:val="000000"/>
+          <w:kern w:val="0"/>
+          <w:lang w:eastAsia="en-IN"/>
+          <w14:ligatures w14:val="none"/>
+        </w:rPr>
+      </w:pPr>
+      <w:r>
+        <w:rPr>
+          <w:rFonts w:ascii="Arial" w:eastAsia="Times New Roman" w:hAnsi="Arial" w:cs="Arial"/>
+          <w:color w:val="000000"/>
+          <w:kern w:val="0"/>
+          <w:lang w:eastAsia="en-IN"/>
+          <w14:ligatures w14:val="none"/>
+        </w:rPr>
+        <w:t>The distance of each data point from the line is called error</w:t>
+      </w:r>
+    </w:p>
+    <w:p>
+      <w:pPr>
+        <w:spacing w:after="0" w:line="240" w:lineRule="auto"/>
+        <w:rPr>
+          <w:rFonts w:ascii="Arial" w:eastAsia="Times New Roman" w:hAnsi="Arial" w:cs="Arial"/>
+          <w:color w:val="000000"/>
+          <w:kern w:val="0"/>
+          <w:lang w:eastAsia="en-IN"/>
+          <w14:ligatures w14:val="none"/>
+        </w:rPr>
+      </w:pPr>
+      <w:r>
+        <w:rPr>
+          <w:rFonts w:ascii="Arial" w:eastAsia="Times New Roman" w:hAnsi="Arial" w:cs="Arial"/>
+          <w:color w:val="000000"/>
+          <w:kern w:val="0"/>
+          <w:lang w:eastAsia="en-IN"/>
+          <w14:ligatures w14:val="none"/>
+        </w:rPr>
+        <w:t>When data points are far from the line error is high, that is, there’s a weak correlation between the 2 chosen parameters</w:t>
+      </w:r>
+    </w:p>
+    <w:p>
+      <w:pPr>
+        <w:spacing w:after="0" w:line="240" w:lineRule="auto"/>
+        <w:rPr>
+          <w:rFonts w:ascii="Arial" w:eastAsia="Times New Roman" w:hAnsi="Arial" w:cs="Arial"/>
+          <w:color w:val="000000"/>
+          <w:kern w:val="0"/>
+          <w:lang w:eastAsia="en-IN"/>
+          <w14:ligatures w14:val="none"/>
+        </w:rPr>
+      </w:pPr>
+      <w:r>
+        <w:rPr>
+          <w:rFonts w:ascii="Arial" w:eastAsia="Times New Roman" w:hAnsi="Arial" w:cs="Arial"/>
+          <w:color w:val="000000"/>
+          <w:kern w:val="0"/>
+          <w:lang w:eastAsia="en-IN"/>
+          <w14:ligatures w14:val="none"/>
+        </w:rPr>
+        <w:t>When data points are near the line error is less, that is, there’s a strong</w:t>
+      </w:r>
+      <w:r>
+        <w:rPr>
+          <w:rFonts w:ascii="Arial" w:eastAsia="Times New Roman" w:hAnsi="Arial" w:cs="Arial"/>
+          <w:color w:val="000000"/>
+          <w:kern w:val="0"/>
+          <w:lang w:eastAsia="en-IN"/>
+          <w14:ligatures w14:val="none"/>
+        </w:rPr>
+        <w:t xml:space="preserve"> correlation between the chosen parameters</w:t>
+      </w:r>
+    </w:p>
+    <w:p>
+      <w:pPr>
+        <w:spacing w:after="0" w:line="240" w:lineRule="auto"/>
+        <w:rPr>
+          <w:rFonts w:ascii="Arial" w:eastAsia="Times New Roman" w:hAnsi="Arial" w:cs="Arial"/>
+          <w:color w:val="000000"/>
+          <w:kern w:val="0"/>
+          <w:lang w:eastAsia="en-IN"/>
+          <w14:ligatures w14:val="none"/>
+        </w:rPr>
+      </w:pPr>
+    </w:p>
+    <w:p>
+      <w:pPr>
+        <w:spacing w:after="0" w:line="240" w:lineRule="auto"/>
+        <w:rPr>
+          <w:rFonts w:ascii="Arial" w:eastAsia="Times New Roman" w:hAnsi="Arial" w:cs="Arial"/>
+          <w:color w:val="000000"/>
+          <w:kern w:val="0"/>
+          <w:lang w:eastAsia="en-IN"/>
+          <w14:ligatures w14:val="none"/>
+        </w:rPr>
+      </w:pPr>
+      <w:r>
+        <w:rPr>
+          <w:rFonts w:ascii="Arial" w:eastAsia="Times New Roman" w:hAnsi="Arial" w:cs="Arial"/>
+          <w:color w:val="000000"/>
+          <w:kern w:val="0"/>
+          <w:lang w:eastAsia="en-IN"/>
+          <w14:ligatures w14:val="none"/>
+        </w:rPr>
+        <w:t xml:space="preserve">Now what is Correlation? </w:t>
+      </w:r>
+    </w:p>
+    <w:p>
+      <w:pPr>
+        <w:spacing w:after="0" w:line="240" w:lineRule="auto"/>
+        <w:rPr>
+          <w:rFonts w:ascii="Arial" w:eastAsia="Times New Roman" w:hAnsi="Arial" w:cs="Arial"/>
+          <w:color w:val="000000"/>
+          <w:kern w:val="0"/>
+          <w:lang w:eastAsia="en-IN"/>
+          <w14:ligatures w14:val="none"/>
+        </w:rPr>
+      </w:pPr>
+      <w:r>
+        <w:rPr>
+          <w:rFonts w:ascii="Arial" w:eastAsia="Times New Roman" w:hAnsi="Arial" w:cs="Arial"/>
+          <w:color w:val="000000"/>
+          <w:kern w:val="0"/>
+          <w:lang w:eastAsia="en-IN"/>
+          <w14:ligatures w14:val="none"/>
+        </w:rPr>
+        <w:t>it shows whether and how much the changes in one variable are related to changes in another variable.</w:t>
+      </w:r>
+    </w:p>
+    <w:p>
+      <w:pPr>
+        <w:spacing w:after="0" w:line="240" w:lineRule="auto"/>
+        <w:rPr>
+          <w:rFonts w:ascii="Arial" w:eastAsia="Times New Roman" w:hAnsi="Arial" w:cs="Arial"/>
+          <w:color w:val="000000"/>
+          <w:kern w:val="0"/>
+          <w:lang w:eastAsia="en-IN"/>
+          <w14:ligatures w14:val="none"/>
+        </w:rPr>
+      </w:pPr>
+      <w:r>
+        <w:rPr>
+          <w:rFonts w:ascii="Arial" w:eastAsia="Times New Roman" w:hAnsi="Arial" w:cs="Arial"/>
+          <w:color w:val="000000"/>
+          <w:kern w:val="0"/>
+          <w:lang w:eastAsia="en-IN"/>
+          <w14:ligatures w14:val="none"/>
+        </w:rPr>
+        <w:t>It can range between +1 and -1</w:t>
+      </w:r>
+    </w:p>
+    <w:p>
+      <w:pPr>
+        <w:spacing w:after="0" w:line="240" w:lineRule="auto"/>
+        <w:rPr>
+          <w:rFonts w:ascii="Arial" w:eastAsia="Times New Roman" w:hAnsi="Arial" w:cs="Arial"/>
+          <w:color w:val="000000"/>
+          <w:kern w:val="0"/>
+          <w:lang w:eastAsia="en-IN"/>
+          <w14:ligatures w14:val="none"/>
+        </w:rPr>
+      </w:pPr>
+      <w:r>
+        <w:rPr>
+          <w:rFonts w:ascii="Arial" w:eastAsia="Times New Roman" w:hAnsi="Arial" w:cs="Arial"/>
+          <w:color w:val="000000"/>
+          <w:kern w:val="0"/>
+          <w:lang w:eastAsia="en-IN"/>
+          <w14:ligatures w14:val="none"/>
+        </w:rPr>
+        <w:t>+1 indicates there is positive correlation between the parameters and when one increases the other value also increases</w:t>
+      </w:r>
+    </w:p>
+    <w:p>
+      <w:pPr>
+        <w:spacing w:after="0" w:line="240" w:lineRule="auto"/>
+        <w:rPr>
+          <w:rFonts w:ascii="Arial" w:eastAsia="Times New Roman" w:hAnsi="Arial" w:cs="Arial"/>
+          <w:color w:val="000000"/>
+          <w:kern w:val="0"/>
+          <w:lang w:eastAsia="en-IN"/>
+          <w14:ligatures w14:val="none"/>
+        </w:rPr>
+      </w:pPr>
+      <w:r>
+        <w:rPr>
+          <w:rFonts w:ascii="Arial" w:eastAsia="Times New Roman" w:hAnsi="Arial" w:cs="Arial"/>
+          <w:color w:val="000000"/>
+          <w:kern w:val="0"/>
+          <w:lang w:eastAsia="en-IN"/>
+          <w14:ligatures w14:val="none"/>
+        </w:rPr>
+        <w:t>-1 means there is negative correlation between the parameters and when one increases the other decreases</w:t>
+      </w:r>
+    </w:p>
+    <w:p>
+      <w:pPr>
+        <w:spacing w:after="0" w:line="240" w:lineRule="auto"/>
+        <w:rPr>
+          <w:rFonts w:ascii="Arial" w:eastAsia="Times New Roman" w:hAnsi="Arial" w:cs="Arial"/>
+          <w:color w:val="000000"/>
+          <w:kern w:val="0"/>
+          <w:lang w:eastAsia="en-IN"/>
+          <w14:ligatures w14:val="none"/>
+        </w:rPr>
+      </w:pPr>
+      <w:r>
+        <w:rPr>
+          <w:rFonts w:ascii="Arial" w:eastAsia="Times New Roman" w:hAnsi="Arial" w:cs="Arial"/>
+          <w:color w:val="000000"/>
+          <w:kern w:val="0"/>
+          <w:lang w:eastAsia="en-IN"/>
+          <w14:ligatures w14:val="none"/>
+        </w:rPr>
+        <w:t>0 indicates no correlation between the two.</w:t>
+      </w:r>
+    </w:p>
+    <w:p>
+      <w:pPr>
+        <w:spacing w:after="0" w:line="240" w:lineRule="auto"/>
+        <w:rPr>
+          <w:rFonts w:ascii="Arial" w:eastAsia="Times New Roman" w:hAnsi="Arial" w:cs="Arial"/>
+          <w:color w:val="000000"/>
+          <w:kern w:val="0"/>
+          <w:lang w:eastAsia="en-IN"/>
+          <w14:ligatures w14:val="none"/>
+        </w:rPr>
+      </w:pPr>
+    </w:p>
+    <w:p>
+      <w:pPr>
+        <w:spacing w:after="0" w:line="240" w:lineRule="auto"/>
+        <w:rPr>
+          <w:rFonts w:ascii="Arial" w:eastAsia="Times New Roman" w:hAnsi="Arial" w:cs="Arial"/>
+          <w:color w:val="000000"/>
+          <w:kern w:val="0"/>
+          <w:lang w:eastAsia="en-IN"/>
+          <w14:ligatures w14:val="none"/>
+        </w:rPr>
+      </w:pPr>
+      <w:r>
+        <w:rPr>
+          <w:rFonts w:ascii="Arial" w:eastAsia="Times New Roman" w:hAnsi="Arial" w:cs="Arial"/>
+          <w:color w:val="000000"/>
+          <w:kern w:val="0"/>
+          <w:lang w:eastAsia="en-IN"/>
+          <w14:ligatures w14:val="none"/>
+        </w:rPr>
+        <w:t>However correlation being positive need not always imply that the parameter is the best choice for the crucial feature list.</w:t>
+      </w:r>
+    </w:p>
+    <w:p>
+      <w:pPr>
+        <w:spacing w:after="0" w:line="240" w:lineRule="auto"/>
+        <w:rPr>
+          <w:rFonts w:ascii="Arial" w:eastAsia="Times New Roman" w:hAnsi="Arial" w:cs="Arial"/>
+          <w:color w:val="000000"/>
+          <w:kern w:val="0"/>
+          <w:lang w:eastAsia="en-IN"/>
+          <w14:ligatures w14:val="none"/>
+        </w:rPr>
+      </w:pPr>
+    </w:p>
+    <w:p>
+      <w:pPr>
+        <w:spacing w:after="0" w:line="240" w:lineRule="auto"/>
+        <w:rPr>
+          <w:rFonts w:ascii="Arial" w:eastAsia="Times New Roman" w:hAnsi="Arial" w:cs="Arial"/>
+          <w:color w:val="000000"/>
+          <w:kern w:val="0"/>
+          <w:lang w:eastAsia="en-IN"/>
+          <w14:ligatures w14:val="none"/>
+        </w:rPr>
+      </w:pPr>
+      <w:r>
+        <w:rPr>
+          <w:rFonts w:ascii="Arial" w:eastAsia="Times New Roman" w:hAnsi="Arial" w:cs="Arial"/>
+          <w:color w:val="000000"/>
+          <w:kern w:val="0"/>
+          <w:lang w:eastAsia="en-IN"/>
+          <w14:ligatures w14:val="none"/>
+        </w:rPr>
+        <w:t>LIMITATION</w:t>
+      </w:r>
+    </w:p>
+    <w:p>
+      <w:pPr>
+        <w:pStyle w:val="ListParagraph"/>
+        <w:numPr>
+          <w:ilvl w:val="0"/>
+          <w:numId w:val="5"/>
+        </w:numPr>
+        <w:spacing w:after="0" w:line="240" w:lineRule="auto"/>
+        <w:ind w:left="709"/>
+        <w:rPr>
+          <w:rFonts w:ascii="Arial" w:eastAsia="Times New Roman" w:hAnsi="Arial" w:cs="Arial"/>
+          <w:color w:val="000000"/>
+          <w:kern w:val="0"/>
+          <w:lang w:eastAsia="en-IN"/>
+          <w14:ligatures w14:val="none"/>
+        </w:rPr>
+      </w:pPr>
+      <w:r>
+        <w:rPr>
+          <w:rFonts w:ascii="Arial" w:eastAsia="Times New Roman" w:hAnsi="Arial" w:cs="Arial"/>
+          <w:color w:val="000000"/>
+          <w:kern w:val="0"/>
+          <w:lang w:eastAsia="en-IN"/>
+          <w14:ligatures w14:val="none"/>
+        </w:rPr>
+        <w:t xml:space="preserve">It looks like there are few </w:t>
+      </w:r>
+      <w:r>
+        <w:rPr>
+          <w:rFonts w:ascii="Arial" w:eastAsia="Times New Roman" w:hAnsi="Arial" w:cs="Arial"/>
+          <w:b/>
+          <w:bCs/>
+          <w:color w:val="000000"/>
+          <w:kern w:val="0"/>
+          <w:lang w:eastAsia="en-IN"/>
+          <w14:ligatures w14:val="none"/>
+        </w:rPr>
+        <w:t>unnecessary</w:t>
+      </w:r>
+      <w:r>
+        <w:rPr>
+          <w:rFonts w:ascii="Arial" w:eastAsia="Times New Roman" w:hAnsi="Arial" w:cs="Arial"/>
+          <w:color w:val="000000"/>
+          <w:kern w:val="0"/>
+          <w:lang w:eastAsia="en-IN"/>
+          <w14:ligatures w14:val="none"/>
+        </w:rPr>
+        <w:t xml:space="preserve"> </w:t>
+      </w:r>
+      <w:r>
+        <w:rPr>
+          <w:rFonts w:ascii="Arial" w:eastAsia="Times New Roman" w:hAnsi="Arial" w:cs="Arial"/>
+          <w:b/>
+          <w:bCs/>
+          <w:color w:val="000000"/>
+          <w:kern w:val="0"/>
+          <w:lang w:eastAsia="en-IN"/>
+          <w14:ligatures w14:val="none"/>
+        </w:rPr>
+        <w:t>data</w:t>
+      </w:r>
+      <w:r>
+        <w:rPr>
+          <w:rFonts w:ascii="Arial" w:eastAsia="Times New Roman" w:hAnsi="Arial" w:cs="Arial"/>
+          <w:color w:val="000000"/>
+          <w:kern w:val="0"/>
+          <w:lang w:eastAsia="en-IN"/>
+          <w14:ligatures w14:val="none"/>
+        </w:rPr>
+        <w:t xml:space="preserve"> values in the dataset so initially we will have to clean the data set</w:t>
+      </w:r>
+    </w:p>
+    <w:p>
+      <w:pPr>
+        <w:pStyle w:val="ListParagraph"/>
+        <w:numPr>
+          <w:ilvl w:val="0"/>
+          <w:numId w:val="5"/>
+        </w:numPr>
+        <w:spacing w:after="0" w:line="240" w:lineRule="auto"/>
+        <w:ind w:left="709"/>
+        <w:rPr>
+          <w:rFonts w:ascii="Arial" w:eastAsia="Times New Roman" w:hAnsi="Arial" w:cs="Arial"/>
+          <w:color w:val="000000"/>
+          <w:kern w:val="0"/>
+          <w:lang w:eastAsia="en-IN"/>
+          <w14:ligatures w14:val="none"/>
+        </w:rPr>
+      </w:pPr>
+      <w:r>
+        <w:rPr>
+          <w:rFonts w:ascii="Arial" w:eastAsia="Times New Roman" w:hAnsi="Arial" w:cs="Arial"/>
+          <w:color w:val="000000"/>
+          <w:kern w:val="0"/>
+          <w:lang w:eastAsia="en-IN"/>
+          <w14:ligatures w14:val="none"/>
+        </w:rPr>
+        <w:t xml:space="preserve">Another issue is </w:t>
+      </w:r>
+      <w:r>
+        <w:rPr>
+          <w:rFonts w:ascii="Arial" w:eastAsia="Times New Roman" w:hAnsi="Arial" w:cs="Arial"/>
+          <w:b/>
+          <w:bCs/>
+          <w:color w:val="000000"/>
+          <w:kern w:val="0"/>
+          <w:lang w:eastAsia="en-IN"/>
+          <w14:ligatures w14:val="none"/>
+        </w:rPr>
+        <w:t>missing data</w:t>
+      </w:r>
+      <w:r>
+        <w:rPr>
+          <w:rFonts w:ascii="Arial" w:eastAsia="Times New Roman" w:hAnsi="Arial" w:cs="Arial"/>
+          <w:b/>
+          <w:bCs/>
+          <w:color w:val="000000"/>
+          <w:kern w:val="0"/>
+          <w:lang w:eastAsia="en-IN"/>
+          <w14:ligatures w14:val="none"/>
+        </w:rPr>
+        <w:t xml:space="preserve">, </w:t>
+      </w:r>
+      <w:r>
+        <w:rPr>
+          <w:rFonts w:ascii="Arial" w:eastAsia="Times New Roman" w:hAnsi="Arial" w:cs="Arial"/>
+          <w:color w:val="000000"/>
+          <w:kern w:val="0"/>
+          <w:lang w:eastAsia="en-IN"/>
+          <w14:ligatures w14:val="none"/>
+        </w:rPr>
+        <w:t>it can be seen that few data in the data set are  missing, it may lead to wrong predictions.</w:t>
+      </w:r>
+    </w:p>
+    <w:p>
+      <w:pPr>
+        <w:pStyle w:val="ListParagraph"/>
+        <w:spacing w:after="0" w:line="240" w:lineRule="auto"/>
+        <w:ind w:left="709"/>
+        <w:rPr>
+          <w:rFonts w:ascii="Arial" w:eastAsia="Times New Roman" w:hAnsi="Arial" w:cs="Arial"/>
+          <w:color w:val="000000"/>
+          <w:kern w:val="0"/>
+          <w:lang w:eastAsia="en-IN"/>
+          <w14:ligatures w14:val="none"/>
+        </w:rPr>
+      </w:pPr>
+    </w:p>
+    <w:p>
+      <w:pPr>
+        <w:pStyle w:val="ListParagraph"/>
+        <w:spacing w:after="0" w:line="240" w:lineRule="auto"/>
+        <w:ind w:left="709"/>
+        <w:rPr>
+          <w:rFonts w:ascii="Arial" w:eastAsia="Times New Roman" w:hAnsi="Arial" w:cs="Arial"/>
+          <w:color w:val="000000"/>
+          <w:kern w:val="0"/>
+          <w:lang w:eastAsia="en-IN"/>
+          <w14:ligatures w14:val="none"/>
+        </w:rPr>
+      </w:pPr>
+      <w:r>
+        <w:rPr>
+          <w:rFonts w:ascii="Arial" w:eastAsia="Times New Roman" w:hAnsi="Arial" w:cs="Arial"/>
+          <w:color w:val="000000"/>
+          <w:kern w:val="0"/>
+          <w:lang w:eastAsia="en-IN"/>
+          <w14:ligatures w14:val="none"/>
+        </w:rPr>
+        <w:lastRenderedPageBreak/>
+        <w:t>To find the best feature we need to make the data set undergo many iterations.</w:t>
+      </w:r>
+    </w:p>
+    <w:p>
+      <w:pPr>
+        <w:pStyle w:val="ListParagraph"/>
+        <w:spacing w:after="0" w:line="240" w:lineRule="auto"/>
+        <w:ind w:left="709"/>
+        <w:rPr>
+          <w:rFonts w:ascii="Arial" w:eastAsia="Times New Roman" w:hAnsi="Arial" w:cs="Arial"/>
+          <w:color w:val="000000"/>
+          <w:kern w:val="0"/>
+          <w:lang w:eastAsia="en-IN"/>
+          <w14:ligatures w14:val="none"/>
+        </w:rPr>
+      </w:pPr>
+      <w:r>
+        <w:rPr>
+          <w:rFonts w:ascii="Arial" w:eastAsia="Times New Roman" w:hAnsi="Arial" w:cs="Arial"/>
+          <w:color w:val="000000"/>
+          <w:kern w:val="0"/>
+          <w:lang w:eastAsia="en-IN"/>
+          <w14:ligatures w14:val="none"/>
+        </w:rPr>
+        <w:t>So we can see that its not a one step process</w:t>
+      </w:r>
+    </w:p>
+    <w:p>
+      <w:pPr>
+        <w:pStyle w:val="ListParagraph"/>
+        <w:spacing w:after="0" w:line="240" w:lineRule="auto"/>
+        <w:ind w:left="709"/>
+        <w:rPr>
+          <w:rFonts w:eastAsia="Times New Roman"/>
+          <w:color w:val="000000"/>
+          <w:kern w:val="0"/>
+          <w:lang w:eastAsia="en-IN"/>
+          <w14:ligatures w14:val="none"/>
+        </w:rPr>
+      </w:pPr>
+      <w:r>
+        <w:rPr>
+          <w:rFonts w:ascii="Arial" w:eastAsia="Times New Roman" w:hAnsi="Arial" w:cs="Arial"/>
+          <w:color w:val="000000"/>
+          <w:kern w:val="0"/>
+          <w:lang w:eastAsia="en-IN"/>
+          <w14:ligatures w14:val="none"/>
+        </w:rPr>
+        <w:t>A regression is </w:t>
+      </w:r>
+      <w:r>
+        <w:rPr>
+          <w:rFonts w:eastAsia="Times New Roman"/>
+          <w:color w:val="000000"/>
+          <w:kern w:val="0"/>
+          <w:lang w:eastAsia="en-IN"/>
+          <w14:ligatures w14:val="none"/>
+        </w:rPr>
+        <w:t>a statistical technique that relates a dependent variable to one or more independent (explanatory) variables. A regression model is able to show whether changes observed in the dependent variable are associated with changes in one or more of the explanatory variables.</w:t>
+      </w:r>
+    </w:p>
+    <w:p>
+      <w:pPr>
+        <w:pStyle w:val="ListParagraph"/>
+        <w:spacing w:after="0" w:line="240" w:lineRule="auto"/>
+        <w:ind w:left="709"/>
+        <w:rPr>
+          <w:rFonts w:ascii="Arial" w:eastAsia="Times New Roman" w:hAnsi="Arial" w:cs="Arial"/>
+          <w:lang w:eastAsia="en-IN"/>
+        </w:rPr>
+      </w:pPr>
+    </w:p>
+    <w:p>
+      <w:pPr>
+        <w:pStyle w:val="ListParagraph"/>
+        <w:spacing w:after="0" w:line="240" w:lineRule="auto"/>
+        <w:ind w:left="709"/>
         <w:rPr>
           <w:rFonts w:ascii="Arial" w:eastAsia="Times New Roman" w:hAnsi="Arial" w:cs="Arial"/>
           <w:color w:val="000000"/>
@@ -340,6 +1587,119 @@
 <file path=word/numbering.xml><?xml version="1.0" encoding="utf-8"?>
 <w:numbering xmlns:wpc="http://schemas.microsoft.com/office/word/2010/wordprocessingCanvas" xmlns:cx="http://schemas.microsoft.com/office/drawing/2014/chartex" xmlns:cx1="http://schemas.microsoft.com/office/drawing/2015/9/8/chartex" xmlns:cx2="http://schemas.microsoft.com/office/drawing/2015/10/21/chartex" xmlns:cx3="http://schemas.microsoft.com/office/drawing/2016/5/9/chartex" xmlns:cx4="http://schemas.microsoft.com/office/drawing/2016/5/10/chartex" xmlns:cx5="http://schemas.microsoft.com/office/drawing/2016/5/11/chartex" xmlns:cx6="http://schemas.microsoft.com/office/drawing/2016/5/12/chartex" xmlns:cx7="http://schemas.microsoft.com/office/drawing/2016/5/13/chartex" xmlns:cx8="http://schemas.microsoft.com/office/drawing/2016/5/14/chartex" xmlns:mc="http://schemas.openxmlformats.org/markup-compatibility/2006" xmlns:aink="http://schemas.microsoft.com/office/drawing/2016/ink" xmlns:am3d="http://schemas.microsoft.com/office/drawing/2017/model3d" xmlns:o="urn:schemas-microsoft-com:office:office" xmlns:oel="http://schemas.microsoft.com/office/2019/extlst" xmlns:r="http://schemas.openxmlformats.org/officeDocument/2006/relationships" xmlns:m="http://schemas.openxmlformats.org/officeDocument/2006/math" xmlns:v="urn:schemas-microsoft-com:vml" xmlns:wp14="http://schemas.microsoft.com/office/word/2010/wordprocessingDrawing" xmlns:wp="http://schemas.openxmlformats.org/drawingml/2006/wordprocessingDrawing" xmlns:w10="urn:schemas-microsoft-com:office:word" xmlns:w="http://schemas.openxmlformats.org/wordprocessingml/2006/main" xmlns:w14="http://schemas.microsoft.com/office/word/2010/wordml" xmlns:w15="http://schemas.microsoft.com/office/word/2012/wordml" xmlns:w16cex="http://schemas.microsoft.com/office/word/2018/wordml/cex" xmlns:w16cid="http://schemas.microsoft.com/office/word/2016/wordml/cid" xmlns:w16="http://schemas.microsoft.com/office/word/2018/wordml" xmlns:w16du="http://schemas.microsoft.com/office/word/2023/wordml/word16du" xmlns:w16sdtdh="http://schemas.microsoft.com/office/word/2020/wordml/sdtdatahash" xmlns:w16se="http://schemas.microsoft.com/office/word/2015/wordml/symex" xmlns:wpg="http://schemas.microsoft.com/office/word/2010/wordprocessingGroup" xmlns:wpi="http://schemas.microsoft.com/office/word/2010/wordprocessingInk" xmlns:wne="http://schemas.microsoft.com/office/word/2006/wordml" xmlns:wps="http://schemas.microsoft.com/office/word/2010/wordprocessingShape" mc:Ignorable="w14 w15 w16se w16cid w16 w16cex w16sdtdh wp14">
   <w:abstractNum w:abstractNumId="0" w15:restartNumberingAfterBreak="0">
+    <w:nsid w:val="213E7787"/>
+    <w:multiLevelType w:val="hybridMultilevel"/>
+    <w:tmpl w:val="B28AF7D6"/>
+    <w:lvl w:ilvl="0" w:tplc="40090001">
+      <w:start w:val="1"/>
+      <w:numFmt w:val="bullet"/>
+      <w:lvlText w:val=""/>
+      <w:lvlJc w:val="left"/>
+      <w:pPr>
+        <w:ind w:left="720" w:hanging="360"/>
+      </w:pPr>
+      <w:rPr>
+        <w:rFonts w:ascii="Symbol" w:hAnsi="Symbol" w:hint="default"/>
+      </w:rPr>
+    </w:lvl>
+    <w:lvl w:ilvl="1" w:tplc="40090003" w:tentative="1">
+      <w:start w:val="1"/>
+      <w:numFmt w:val="bullet"/>
+      <w:lvlText w:val="o"/>
+      <w:lvlJc w:val="left"/>
+      <w:pPr>
+        <w:ind w:left="1440" w:hanging="360"/>
+      </w:pPr>
+      <w:rPr>
+        <w:rFonts w:ascii="Courier New" w:hAnsi="Courier New" w:cs="Courier New" w:hint="default"/>
+      </w:rPr>
+    </w:lvl>
+    <w:lvl w:ilvl="2" w:tplc="40090005" w:tentative="1">
+      <w:start w:val="1"/>
+      <w:numFmt w:val="bullet"/>
+      <w:lvlText w:val=""/>
+      <w:lvlJc w:val="left"/>
+      <w:pPr>
+        <w:ind w:left="2160" w:hanging="360"/>
+      </w:pPr>
+      <w:rPr>
+        <w:rFonts w:ascii="Wingdings" w:hAnsi="Wingdings" w:hint="default"/>
+      </w:rPr>
+    </w:lvl>
+    <w:lvl w:ilvl="3" w:tplc="40090001" w:tentative="1">
+      <w:start w:val="1"/>
+      <w:numFmt w:val="bullet"/>
+      <w:lvlText w:val=""/>
+      <w:lvlJc w:val="left"/>
+      <w:pPr>
+        <w:ind w:left="2880" w:hanging="360"/>
+      </w:pPr>
+      <w:rPr>
+        <w:rFonts w:ascii="Symbol" w:hAnsi="Symbol" w:hint="default"/>
+      </w:rPr>
+    </w:lvl>
+    <w:lvl w:ilvl="4" w:tplc="40090003" w:tentative="1">
+      <w:start w:val="1"/>
+      <w:numFmt w:val="bullet"/>
+      <w:lvlText w:val="o"/>
+      <w:lvlJc w:val="left"/>
+      <w:pPr>
+        <w:ind w:left="3600" w:hanging="360"/>
+      </w:pPr>
+      <w:rPr>
+        <w:rFonts w:ascii="Courier New" w:hAnsi="Courier New" w:cs="Courier New" w:hint="default"/>
+      </w:rPr>
+    </w:lvl>
+    <w:lvl w:ilvl="5" w:tplc="40090005" w:tentative="1">
+      <w:start w:val="1"/>
+      <w:numFmt w:val="bullet"/>
+      <w:lvlText w:val=""/>
+      <w:lvlJc w:val="left"/>
+      <w:pPr>
+        <w:ind w:left="4320" w:hanging="360"/>
+      </w:pPr>
+      <w:rPr>
+        <w:rFonts w:ascii="Wingdings" w:hAnsi="Wingdings" w:hint="default"/>
+      </w:rPr>
+    </w:lvl>
+    <w:lvl w:ilvl="6" w:tplc="40090001" w:tentative="1">
+      <w:start w:val="1"/>
+      <w:numFmt w:val="bullet"/>
+      <w:lvlText w:val=""/>
+      <w:lvlJc w:val="left"/>
+      <w:pPr>
+        <w:ind w:left="5040" w:hanging="360"/>
+      </w:pPr>
+      <w:rPr>
+        <w:rFonts w:ascii="Symbol" w:hAnsi="Symbol" w:hint="default"/>
+      </w:rPr>
+    </w:lvl>
+    <w:lvl w:ilvl="7" w:tplc="40090003" w:tentative="1">
+      <w:start w:val="1"/>
+      <w:numFmt w:val="bullet"/>
+      <w:lvlText w:val="o"/>
+      <w:lvlJc w:val="left"/>
+      <w:pPr>
+        <w:ind w:left="5760" w:hanging="360"/>
+      </w:pPr>
+      <w:rPr>
+        <w:rFonts w:ascii="Courier New" w:hAnsi="Courier New" w:cs="Courier New" w:hint="default"/>
+      </w:rPr>
+    </w:lvl>
+    <w:lvl w:ilvl="8" w:tplc="40090005" w:tentative="1">
+      <w:start w:val="1"/>
+      <w:numFmt w:val="bullet"/>
+      <w:lvlText w:val=""/>
+      <w:lvlJc w:val="left"/>
+      <w:pPr>
+        <w:ind w:left="6480" w:hanging="360"/>
+      </w:pPr>
+      <w:rPr>
+        <w:rFonts w:ascii="Wingdings" w:hAnsi="Wingdings" w:hint="default"/>
+      </w:rPr>
+    </w:lvl>
+  </w:abstractNum>
+  <w:abstractNum w:abstractNumId="1" w15:restartNumberingAfterBreak="0">
     <w:nsid w:val="35BB00C8"/>
     <w:multiLevelType w:val="hybridMultilevel"/>
     <w:tmpl w:val="27D4615C"/>
@@ -428,8 +1788,358 @@
       </w:pPr>
     </w:lvl>
   </w:abstractNum>
+  <w:abstractNum w:abstractNumId="2" w15:restartNumberingAfterBreak="0">
+    <w:nsid w:val="3DB91D56"/>
+    <w:multiLevelType w:val="hybridMultilevel"/>
+    <w:tmpl w:val="4F8AD2EC"/>
+    <w:lvl w:ilvl="0" w:tplc="4009000B">
+      <w:start w:val="1"/>
+      <w:numFmt w:val="bullet"/>
+      <w:lvlText w:val=""/>
+      <w:lvlJc w:val="left"/>
+      <w:pPr>
+        <w:ind w:left="1440" w:hanging="360"/>
+      </w:pPr>
+      <w:rPr>
+        <w:rFonts w:ascii="Wingdings" w:hAnsi="Wingdings" w:hint="default"/>
+      </w:rPr>
+    </w:lvl>
+    <w:lvl w:ilvl="1" w:tplc="40090003" w:tentative="1">
+      <w:start w:val="1"/>
+      <w:numFmt w:val="bullet"/>
+      <w:lvlText w:val="o"/>
+      <w:lvlJc w:val="left"/>
+      <w:pPr>
+        <w:ind w:left="2160" w:hanging="360"/>
+      </w:pPr>
+      <w:rPr>
+        <w:rFonts w:ascii="Courier New" w:hAnsi="Courier New" w:cs="Courier New" w:hint="default"/>
+      </w:rPr>
+    </w:lvl>
+    <w:lvl w:ilvl="2" w:tplc="40090005" w:tentative="1">
+      <w:start w:val="1"/>
+      <w:numFmt w:val="bullet"/>
+      <w:lvlText w:val=""/>
+      <w:lvlJc w:val="left"/>
+      <w:pPr>
+        <w:ind w:left="2880" w:hanging="360"/>
+      </w:pPr>
+      <w:rPr>
+        <w:rFonts w:ascii="Wingdings" w:hAnsi="Wingdings" w:hint="default"/>
+      </w:rPr>
+    </w:lvl>
+    <w:lvl w:ilvl="3" w:tplc="40090001" w:tentative="1">
+      <w:start w:val="1"/>
+      <w:numFmt w:val="bullet"/>
+      <w:lvlText w:val=""/>
+      <w:lvlJc w:val="left"/>
+      <w:pPr>
+        <w:ind w:left="3600" w:hanging="360"/>
+      </w:pPr>
+      <w:rPr>
+        <w:rFonts w:ascii="Symbol" w:hAnsi="Symbol" w:hint="default"/>
+      </w:rPr>
+    </w:lvl>
+    <w:lvl w:ilvl="4" w:tplc="40090003" w:tentative="1">
+      <w:start w:val="1"/>
+      <w:numFmt w:val="bullet"/>
+      <w:lvlText w:val="o"/>
+      <w:lvlJc w:val="left"/>
+      <w:pPr>
+        <w:ind w:left="4320" w:hanging="360"/>
+      </w:pPr>
+      <w:rPr>
+        <w:rFonts w:ascii="Courier New" w:hAnsi="Courier New" w:cs="Courier New" w:hint="default"/>
+      </w:rPr>
+    </w:lvl>
+    <w:lvl w:ilvl="5" w:tplc="40090005" w:tentative="1">
+      <w:start w:val="1"/>
+      <w:numFmt w:val="bullet"/>
+      <w:lvlText w:val=""/>
+      <w:lvlJc w:val="left"/>
+      <w:pPr>
+        <w:ind w:left="5040" w:hanging="360"/>
+      </w:pPr>
+      <w:rPr>
+        <w:rFonts w:ascii="Wingdings" w:hAnsi="Wingdings" w:hint="default"/>
+      </w:rPr>
+    </w:lvl>
+    <w:lvl w:ilvl="6" w:tplc="40090001" w:tentative="1">
+      <w:start w:val="1"/>
+      <w:numFmt w:val="bullet"/>
+      <w:lvlText w:val=""/>
+      <w:lvlJc w:val="left"/>
+      <w:pPr>
+        <w:ind w:left="5760" w:hanging="360"/>
+      </w:pPr>
+      <w:rPr>
+        <w:rFonts w:ascii="Symbol" w:hAnsi="Symbol" w:hint="default"/>
+      </w:rPr>
+    </w:lvl>
+    <w:lvl w:ilvl="7" w:tplc="40090003" w:tentative="1">
+      <w:start w:val="1"/>
+      <w:numFmt w:val="bullet"/>
+      <w:lvlText w:val="o"/>
+      <w:lvlJc w:val="left"/>
+      <w:pPr>
+        <w:ind w:left="6480" w:hanging="360"/>
+      </w:pPr>
+      <w:rPr>
+        <w:rFonts w:ascii="Courier New" w:hAnsi="Courier New" w:cs="Courier New" w:hint="default"/>
+      </w:rPr>
+    </w:lvl>
+    <w:lvl w:ilvl="8" w:tplc="40090005" w:tentative="1">
+      <w:start w:val="1"/>
+      <w:numFmt w:val="bullet"/>
+      <w:lvlText w:val=""/>
+      <w:lvlJc w:val="left"/>
+      <w:pPr>
+        <w:ind w:left="7200" w:hanging="360"/>
+      </w:pPr>
+      <w:rPr>
+        <w:rFonts w:ascii="Wingdings" w:hAnsi="Wingdings" w:hint="default"/>
+      </w:rPr>
+    </w:lvl>
+  </w:abstractNum>
+  <w:abstractNum w:abstractNumId="3" w15:restartNumberingAfterBreak="0">
+    <w:nsid w:val="4E8E68CA"/>
+    <w:multiLevelType w:val="hybridMultilevel"/>
+    <w:tmpl w:val="99FA922C"/>
+    <w:lvl w:ilvl="0" w:tplc="654ED7AC">
+      <w:numFmt w:val="bullet"/>
+      <w:lvlText w:val=""/>
+      <w:lvlJc w:val="left"/>
+      <w:pPr>
+        <w:ind w:left="720" w:hanging="360"/>
+      </w:pPr>
+      <w:rPr>
+        <w:rFonts w:ascii="Symbol" w:eastAsia="Times New Roman" w:hAnsi="Symbol" w:cs="Arial" w:hint="default"/>
+      </w:rPr>
+    </w:lvl>
+    <w:lvl w:ilvl="1" w:tplc="40090003" w:tentative="1">
+      <w:start w:val="1"/>
+      <w:numFmt w:val="bullet"/>
+      <w:lvlText w:val="o"/>
+      <w:lvlJc w:val="left"/>
+      <w:pPr>
+        <w:ind w:left="1440" w:hanging="360"/>
+      </w:pPr>
+      <w:rPr>
+        <w:rFonts w:ascii="Courier New" w:hAnsi="Courier New" w:cs="Courier New" w:hint="default"/>
+      </w:rPr>
+    </w:lvl>
+    <w:lvl w:ilvl="2" w:tplc="40090005" w:tentative="1">
+      <w:start w:val="1"/>
+      <w:numFmt w:val="bullet"/>
+      <w:lvlText w:val=""/>
+      <w:lvlJc w:val="left"/>
+      <w:pPr>
+        <w:ind w:left="2160" w:hanging="360"/>
+      </w:pPr>
+      <w:rPr>
+        <w:rFonts w:ascii="Wingdings" w:hAnsi="Wingdings" w:hint="default"/>
+      </w:rPr>
+    </w:lvl>
+    <w:lvl w:ilvl="3" w:tplc="40090001" w:tentative="1">
+      <w:start w:val="1"/>
+      <w:numFmt w:val="bullet"/>
+      <w:lvlText w:val=""/>
+      <w:lvlJc w:val="left"/>
+      <w:pPr>
+        <w:ind w:left="2880" w:hanging="360"/>
+      </w:pPr>
+      <w:rPr>
+        <w:rFonts w:ascii="Symbol" w:hAnsi="Symbol" w:hint="default"/>
+      </w:rPr>
+    </w:lvl>
+    <w:lvl w:ilvl="4" w:tplc="40090003" w:tentative="1">
+      <w:start w:val="1"/>
+      <w:numFmt w:val="bullet"/>
+      <w:lvlText w:val="o"/>
+      <w:lvlJc w:val="left"/>
+      <w:pPr>
+        <w:ind w:left="3600" w:hanging="360"/>
+      </w:pPr>
+      <w:rPr>
+        <w:rFonts w:ascii="Courier New" w:hAnsi="Courier New" w:cs="Courier New" w:hint="default"/>
+      </w:rPr>
+    </w:lvl>
+    <w:lvl w:ilvl="5" w:tplc="40090005" w:tentative="1">
+      <w:start w:val="1"/>
+      <w:numFmt w:val="bullet"/>
+      <w:lvlText w:val=""/>
+      <w:lvlJc w:val="left"/>
+      <w:pPr>
+        <w:ind w:left="4320" w:hanging="360"/>
+      </w:pPr>
+      <w:rPr>
+        <w:rFonts w:ascii="Wingdings" w:hAnsi="Wingdings" w:hint="default"/>
+      </w:rPr>
+    </w:lvl>
+    <w:lvl w:ilvl="6" w:tplc="40090001" w:tentative="1">
+      <w:start w:val="1"/>
+      <w:numFmt w:val="bullet"/>
+      <w:lvlText w:val=""/>
+      <w:lvlJc w:val="left"/>
+      <w:pPr>
+        <w:ind w:left="5040" w:hanging="360"/>
+      </w:pPr>
+      <w:rPr>
+        <w:rFonts w:ascii="Symbol" w:hAnsi="Symbol" w:hint="default"/>
+      </w:rPr>
+    </w:lvl>
+    <w:lvl w:ilvl="7" w:tplc="40090003" w:tentative="1">
+      <w:start w:val="1"/>
+      <w:numFmt w:val="bullet"/>
+      <w:lvlText w:val="o"/>
+      <w:lvlJc w:val="left"/>
+      <w:pPr>
+        <w:ind w:left="5760" w:hanging="360"/>
+      </w:pPr>
+      <w:rPr>
+        <w:rFonts w:ascii="Courier New" w:hAnsi="Courier New" w:cs="Courier New" w:hint="default"/>
+      </w:rPr>
+    </w:lvl>
+    <w:lvl w:ilvl="8" w:tplc="40090005" w:tentative="1">
+      <w:start w:val="1"/>
+      <w:numFmt w:val="bullet"/>
+      <w:lvlText w:val=""/>
+      <w:lvlJc w:val="left"/>
+      <w:pPr>
+        <w:ind w:left="6480" w:hanging="360"/>
+      </w:pPr>
+      <w:rPr>
+        <w:rFonts w:ascii="Wingdings" w:hAnsi="Wingdings" w:hint="default"/>
+      </w:rPr>
+    </w:lvl>
+  </w:abstractNum>
+  <w:abstractNum w:abstractNumId="4" w15:restartNumberingAfterBreak="0">
+    <w:nsid w:val="59240163"/>
+    <w:multiLevelType w:val="hybridMultilevel"/>
+    <w:tmpl w:val="DBA28AEC"/>
+    <w:lvl w:ilvl="0" w:tplc="40090001">
+      <w:start w:val="1"/>
+      <w:numFmt w:val="bullet"/>
+      <w:lvlText w:val=""/>
+      <w:lvlJc w:val="left"/>
+      <w:pPr>
+        <w:ind w:left="720" w:hanging="360"/>
+      </w:pPr>
+      <w:rPr>
+        <w:rFonts w:ascii="Symbol" w:hAnsi="Symbol" w:hint="default"/>
+      </w:rPr>
+    </w:lvl>
+    <w:lvl w:ilvl="1" w:tplc="40090003" w:tentative="1">
+      <w:start w:val="1"/>
+      <w:numFmt w:val="bullet"/>
+      <w:lvlText w:val="o"/>
+      <w:lvlJc w:val="left"/>
+      <w:pPr>
+        <w:ind w:left="1440" w:hanging="360"/>
+      </w:pPr>
+      <w:rPr>
+        <w:rFonts w:ascii="Courier New" w:hAnsi="Courier New" w:cs="Courier New" w:hint="default"/>
+      </w:rPr>
+    </w:lvl>
+    <w:lvl w:ilvl="2" w:tplc="40090005" w:tentative="1">
+      <w:start w:val="1"/>
+      <w:numFmt w:val="bullet"/>
+      <w:lvlText w:val=""/>
+      <w:lvlJc w:val="left"/>
+      <w:pPr>
+        <w:ind w:left="2160" w:hanging="360"/>
+      </w:pPr>
+      <w:rPr>
+        <w:rFonts w:ascii="Wingdings" w:hAnsi="Wingdings" w:hint="default"/>
+      </w:rPr>
+    </w:lvl>
+    <w:lvl w:ilvl="3" w:tplc="40090001" w:tentative="1">
+      <w:start w:val="1"/>
+      <w:numFmt w:val="bullet"/>
+      <w:lvlText w:val=""/>
+      <w:lvlJc w:val="left"/>
+      <w:pPr>
+        <w:ind w:left="2880" w:hanging="360"/>
+      </w:pPr>
+      <w:rPr>
+        <w:rFonts w:ascii="Symbol" w:hAnsi="Symbol" w:hint="default"/>
+      </w:rPr>
+    </w:lvl>
+    <w:lvl w:ilvl="4" w:tplc="40090003" w:tentative="1">
+      <w:start w:val="1"/>
+      <w:numFmt w:val="bullet"/>
+      <w:lvlText w:val="o"/>
+      <w:lvlJc w:val="left"/>
+      <w:pPr>
+        <w:ind w:left="3600" w:hanging="360"/>
+      </w:pPr>
+      <w:rPr>
+        <w:rFonts w:ascii="Courier New" w:hAnsi="Courier New" w:cs="Courier New" w:hint="default"/>
+      </w:rPr>
+    </w:lvl>
+    <w:lvl w:ilvl="5" w:tplc="40090005" w:tentative="1">
+      <w:start w:val="1"/>
+      <w:numFmt w:val="bullet"/>
+      <w:lvlText w:val=""/>
+      <w:lvlJc w:val="left"/>
+      <w:pPr>
+        <w:ind w:left="4320" w:hanging="360"/>
+      </w:pPr>
+      <w:rPr>
+        <w:rFonts w:ascii="Wingdings" w:hAnsi="Wingdings" w:hint="default"/>
+      </w:rPr>
+    </w:lvl>
+    <w:lvl w:ilvl="6" w:tplc="40090001" w:tentative="1">
+      <w:start w:val="1"/>
+      <w:numFmt w:val="bullet"/>
+      <w:lvlText w:val=""/>
+      <w:lvlJc w:val="left"/>
+      <w:pPr>
+        <w:ind w:left="5040" w:hanging="360"/>
+      </w:pPr>
+      <w:rPr>
+        <w:rFonts w:ascii="Symbol" w:hAnsi="Symbol" w:hint="default"/>
+      </w:rPr>
+    </w:lvl>
+    <w:lvl w:ilvl="7" w:tplc="40090003" w:tentative="1">
+      <w:start w:val="1"/>
+      <w:numFmt w:val="bullet"/>
+      <w:lvlText w:val="o"/>
+      <w:lvlJc w:val="left"/>
+      <w:pPr>
+        <w:ind w:left="5760" w:hanging="360"/>
+      </w:pPr>
+      <w:rPr>
+        <w:rFonts w:ascii="Courier New" w:hAnsi="Courier New" w:cs="Courier New" w:hint="default"/>
+      </w:rPr>
+    </w:lvl>
+    <w:lvl w:ilvl="8" w:tplc="40090005" w:tentative="1">
+      <w:start w:val="1"/>
+      <w:numFmt w:val="bullet"/>
+      <w:lvlText w:val=""/>
+      <w:lvlJc w:val="left"/>
+      <w:pPr>
+        <w:ind w:left="6480" w:hanging="360"/>
+      </w:pPr>
+      <w:rPr>
+        <w:rFonts w:ascii="Wingdings" w:hAnsi="Wingdings" w:hint="default"/>
+      </w:rPr>
+    </w:lvl>
+  </w:abstractNum>
   <w:num w:numId="1" w16cid:durableId="1453358272">
+    <w:abstractNumId w:val="1"/>
+  </w:num>
+  <w:num w:numId="2" w16cid:durableId="1327590137">
+    <w:abstractNumId w:val="3"/>
+  </w:num>
+  <w:num w:numId="3" w16cid:durableId="1467817737">
+    <w:abstractNumId w:val="4"/>
+  </w:num>
+  <w:num w:numId="4" w16cid:durableId="706611544">
     <w:abstractNumId w:val="0"/>
+  </w:num>
+  <w:num w:numId="5" w16cid:durableId="252856906">
+    <w:abstractNumId w:val="2"/>
   </w:num>
 </w:numbering>
 </file>
@@ -892,6 +2602,40 @@
       <w:contextualSpacing/>
     </w:pPr>
   </w:style>
+  <w:style w:type="character" w:styleId="Hyperlink">
+    <w:name w:val="Hyperlink"/>
+    <w:basedOn w:val="DefaultParagraphFont"/>
+    <w:uiPriority w:val="99"/>
+    <w:unhideWhenUsed/>
+    <w:rsid w:val="00AA02E3"/>
+    <w:rPr>
+      <w:color w:val="0563C1" w:themeColor="hyperlink"/>
+      <w:u w:val="single"/>
+    </w:rPr>
+  </w:style>
+  <w:style w:type="character" w:styleId="UnresolvedMention">
+    <w:name w:val="Unresolved Mention"/>
+    <w:basedOn w:val="DefaultParagraphFont"/>
+    <w:uiPriority w:val="99"/>
+    <w:semiHidden/>
+    <w:unhideWhenUsed/>
+    <w:rsid w:val="00AA02E3"/>
+    <w:rPr>
+      <w:color w:val="605E5C"/>
+      <w:shd w:val="clear" w:color="auto" w:fill="E1DFDD"/>
+    </w:rPr>
+  </w:style>
+  <w:style w:type="character" w:styleId="Emphasis">
+    <w:name w:val="Emphasis"/>
+    <w:basedOn w:val="DefaultParagraphFont"/>
+    <w:uiPriority w:val="20"/>
+    <w:qFormat/>
+    <w:rsid w:val="00275A1C"/>
+    <w:rPr>
+      <w:i/>
+      <w:iCs/>
+    </w:rPr>
+  </w:style>
 </w:styles>
 </file>
 

</xml_diff>